<commit_message>
Deploying to gh-pages from @ inspirelab-site/inspirelab.site@522d6be167a2ce6b2a56e436065887b6658d1f05 🚀
</commit_message>
<xml_diff>
--- a/assets/hirings/hire2025_Postdoc_modeling.docx
+++ b/assets/hirings/hire2025_Postdoc_modeling.docx
@@ -321,7 +321,7 @@
                 <v:stroke joinstyle="miter"/>
                 <v:path gradientshapeok="t" o:connecttype="rect"/>
               </v:shapetype>
-              <v:shape id="Text Box 2" o:spid="_x0000_s1026" type="#_x0000_t202" style="position:absolute;left:0;text-align:left;margin-left:282.6pt;margin-top:0;width:196.6pt;height:94.45pt;z-index:251658241;visibility:visible;mso-wrap-style:square;mso-width-percent:0;mso-height-percent:0;mso-wrap-distance-left:9pt;mso-wrap-distance-top:3.6pt;mso-wrap-distance-right:9pt;mso-wrap-distance-bottom:3.6pt;mso-position-horizontal:absolute;mso-position-horizontal-relative:margin;mso-position-vertical:absolute;mso-position-vertical-relative:text;mso-width-percent:0;mso-height-percent:0;mso-width-relative:margin;mso-height-relative:margin;v-text-anchor:top" o:gfxdata="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" filled="f" stroked="f">
+              <v:shape id="Text Box 2" o:spid="_x0000_s1026" type="#_x0000_t202" style="position:absolute;left:0;text-align:left;margin-left:282.6pt;margin-top:0;width:196.6pt;height:94.45pt;z-index:251658241;visibility:visible;mso-wrap-style:square;mso-width-percent:0;mso-height-percent:0;mso-wrap-distance-left:9pt;mso-wrap-distance-top:3.6pt;mso-wrap-distance-right:9pt;mso-wrap-distance-bottom:3.6pt;mso-position-horizontal:absolute;mso-position-horizontal-relative:margin;mso-position-vertical:absolute;mso-position-vertical-relative:text;mso-width-percent:0;mso-height-percent:0;mso-width-relative:margin;mso-height-relative:margin;v-text-anchor:top" o:gfxdata="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" filled="f" stroked="f">
                 <v:textbox>
                   <w:txbxContent>
                     <w:p>
@@ -807,27 +807,7 @@
           <w:sz w:val="20"/>
           <w:szCs w:val="20"/>
         </w:rPr>
-        <w:t xml:space="preserve">Imaging- and Neuro-computations for Precision Informatics Research (INSPIRE) Lab is launching at the </w:t>
-      </w:r>
-      <w:proofErr w:type="spellStart"/>
-      <w:r>
-        <w:rPr>
-          <w:rFonts w:ascii="Arial" w:hAnsi="Arial" w:cs="Arial"/>
-          <w:color w:val="000000"/>
-          <w:sz w:val="20"/>
-          <w:szCs w:val="20"/>
-        </w:rPr>
-        <w:t>Fischell</w:t>
-      </w:r>
-      <w:proofErr w:type="spellEnd"/>
-      <w:r>
-        <w:rPr>
-          <w:rFonts w:ascii="Arial" w:hAnsi="Arial" w:cs="Arial"/>
-          <w:color w:val="000000"/>
-          <w:sz w:val="20"/>
-          <w:szCs w:val="20"/>
-        </w:rPr>
-        <w:t xml:space="preserve"> Department of Bioengineering at the University of Maryland, College Park!</w:t>
+        <w:t>Imaging- and Neuro-computations for Precision Informatics Research (INSPIRE) Lab is launching at the Fischell Department of Bioengineering at the University of Maryland, College Park!</w:t>
       </w:r>
       <w:r>
         <w:rPr>
@@ -1250,7 +1230,24 @@
           <w:sz w:val="20"/>
           <w:szCs w:val="20"/>
         </w:rPr>
-        <w:t>P</w:t>
+        <w:t>1</w:t>
+      </w:r>
+      <w:r>
+        <w:rPr>
+          <w:color w:val="000000"/>
+          <w:sz w:val="20"/>
+          <w:szCs w:val="20"/>
+          <w:vertAlign w:val="superscript"/>
+        </w:rPr>
+        <w:t>st</w:t>
+      </w:r>
+      <w:r>
+        <w:rPr>
+          <w:color w:val="000000"/>
+          <w:sz w:val="20"/>
+          <w:szCs w:val="20"/>
+        </w:rPr>
+        <w:t xml:space="preserve"> author p</w:t>
       </w:r>
       <w:r>
         <w:rPr>
@@ -1270,7 +1267,32 @@
         </w:numPr>
         <w:autoSpaceDE/>
         <w:autoSpaceDN/>
-        <w:spacing w:after="100"/>
+        <w:ind w:left="360"/>
+        <w:jc w:val="both"/>
+        <w:rPr>
+          <w:color w:val="000000"/>
+          <w:sz w:val="20"/>
+          <w:szCs w:val="20"/>
+        </w:rPr>
+      </w:pPr>
+      <w:r>
+        <w:rPr>
+          <w:color w:val="000000"/>
+          <w:sz w:val="20"/>
+          <w:szCs w:val="20"/>
+        </w:rPr>
+        <w:t>Proficiency in Information Theory.</w:t>
+      </w:r>
+    </w:p>
+    <w:p>
+      <w:pPr>
+        <w:widowControl/>
+        <w:numPr>
+          <w:ilvl w:val="0"/>
+          <w:numId w:val="5"/>
+        </w:numPr>
+        <w:autoSpaceDE/>
+        <w:autoSpaceDN/>
         <w:ind w:left="360"/>
         <w:jc w:val="both"/>
         <w:rPr>
@@ -1366,7 +1388,39 @@
           <w:sz w:val="20"/>
           <w:szCs w:val="20"/>
         </w:rPr>
-        <w:t>Strong background in quantitative expertise, comfortable with formula derivations.</w:t>
+        <w:t xml:space="preserve">Strong background in quantitative expertise, </w:t>
+      </w:r>
+      <w:r>
+        <w:rPr>
+          <w:color w:val="000000"/>
+          <w:sz w:val="20"/>
+          <w:szCs w:val="20"/>
+        </w:rPr>
+        <w:t>with comfort in deriving theorems and</w:t>
+      </w:r>
+      <w:r>
+        <w:rPr>
+          <w:color w:val="000000"/>
+          <w:sz w:val="20"/>
+          <w:szCs w:val="20"/>
+        </w:rPr>
+        <w:t>/or</w:t>
+      </w:r>
+      <w:r>
+        <w:rPr>
+          <w:color w:val="000000"/>
+          <w:sz w:val="20"/>
+          <w:szCs w:val="20"/>
+        </w:rPr>
+        <w:t xml:space="preserve"> formulas</w:t>
+      </w:r>
+      <w:r>
+        <w:rPr>
+          <w:color w:val="000000"/>
+          <w:sz w:val="20"/>
+          <w:szCs w:val="20"/>
+        </w:rPr>
+        <w:t>.</w:t>
       </w:r>
     </w:p>
     <w:p>

</xml_diff>

<commit_message>
Deploying to gh-pages from @ inspirelab-site/inspirelab.site@126a14f29f35d614d048704e47aaa7968a977e57 🚀
</commit_message>
<xml_diff>
--- a/assets/hirings/hire2025_Postdoc_modeling.docx
+++ b/assets/hirings/hire2025_Postdoc_modeling.docx
@@ -354,7 +354,7 @@
                                     <pic:cNvPicPr/>
                                   </pic:nvPicPr>
                                   <pic:blipFill>
-                                    <a:blip r:embed="rId5">
+                                    <a:blip r:embed="rId8">
                                       <a:alphaModFix/>
                                     </a:blip>
                                     <a:stretch>
@@ -502,7 +502,7 @@
                         </w:rPr>
                         <w:t xml:space="preserve">: </w:t>
                       </w:r>
-                      <w:hyperlink r:id="rId8" w:history="1">
+                      <w:hyperlink r:id="rId9" w:history="1">
                         <w:r>
                           <w:rPr>
                             <w:rStyle w:val="Hyperlink"/>
@@ -538,7 +538,7 @@
                         </w:rPr>
                         <w:t xml:space="preserve"> </w:t>
                       </w:r>
-                      <w:hyperlink r:id="rId9" w:history="1">
+                      <w:hyperlink r:id="rId10" w:history="1">
                         <w:r>
                           <w:rPr>
                             <w:rStyle w:val="Hyperlink"/>
@@ -600,7 +600,7 @@
                     <pic:cNvPicPr/>
                   </pic:nvPicPr>
                   <pic:blipFill>
-                    <a:blip r:embed="rId10" cstate="print"/>
+                    <a:blip r:embed="rId11" cstate="print"/>
                     <a:stretch>
                       <a:fillRect/>
                     </a:stretch>
@@ -807,7 +807,27 @@
           <w:sz w:val="20"/>
           <w:szCs w:val="20"/>
         </w:rPr>
-        <w:t>Imaging- and Neuro-computations for Precision Informatics Research (INSPIRE) Lab is launching at the Fischell Department of Bioengineering at the University of Maryland, College Park!</w:t>
+        <w:t xml:space="preserve">Imaging- and Neuro-computations for Precision Informatics Research (INSPIRE) Lab is launching at the </w:t>
+      </w:r>
+      <w:proofErr w:type="spellStart"/>
+      <w:r>
+        <w:rPr>
+          <w:rFonts w:ascii="Arial" w:hAnsi="Arial" w:cs="Arial"/>
+          <w:color w:val="000000"/>
+          <w:sz w:val="20"/>
+          <w:szCs w:val="20"/>
+        </w:rPr>
+        <w:t>Fischell</w:t>
+      </w:r>
+      <w:proofErr w:type="spellEnd"/>
+      <w:r>
+        <w:rPr>
+          <w:rFonts w:ascii="Arial" w:hAnsi="Arial" w:cs="Arial"/>
+          <w:color w:val="000000"/>
+          <w:sz w:val="20"/>
+          <w:szCs w:val="20"/>
+        </w:rPr>
+        <w:t xml:space="preserve"> Department of Bioengineering at the University of Maryland, College Park!</w:t>
       </w:r>
       <w:r>
         <w:rPr>
@@ -904,7 +924,7 @@
         </w:rPr>
         <w:t> </w:t>
       </w:r>
-      <w:hyperlink r:id="rId11" w:tgtFrame="_new" w:history="1">
+      <w:hyperlink r:id="rId12" w:tgtFrame="_new" w:history="1">
         <w:r>
           <w:rPr>
             <w:rStyle w:val="Hyperlink"/>
@@ -1281,7 +1301,31 @@
           <w:sz w:val="20"/>
           <w:szCs w:val="20"/>
         </w:rPr>
-        <w:t>Proficiency in Information Theory.</w:t>
+        <w:t>Proficiency in Information Theory</w:t>
+      </w:r>
+      <w:r>
+        <w:rPr>
+          <w:color w:val="000000"/>
+          <w:sz w:val="20"/>
+          <w:szCs w:val="20"/>
+        </w:rPr>
+        <w:t xml:space="preserve"> and/or</w:t>
+      </w:r>
+      <w:r>
+        <w:rPr>
+          <w:color w:val="000000"/>
+          <w:sz w:val="20"/>
+          <w:szCs w:val="20"/>
+        </w:rPr>
+        <w:t xml:space="preserve"> Network Science</w:t>
+      </w:r>
+      <w:r>
+        <w:rPr>
+          <w:color w:val="000000"/>
+          <w:sz w:val="20"/>
+          <w:szCs w:val="20"/>
+        </w:rPr>
+        <w:t xml:space="preserve"> (e.g., graph theory).</w:t>
       </w:r>
     </w:p>
     <w:p>

</xml_diff>

<commit_message>
Deploying to gh-pages from @ inspirelab-site/inspirelab.site@74a61d8c3c123ff09a926d7ce862b14b7f219b61 🚀
</commit_message>
<xml_diff>
--- a/assets/hirings/hire2025_Postdoc_modeling.docx
+++ b/assets/hirings/hire2025_Postdoc_modeling.docx
@@ -354,7 +354,7 @@
                                     <pic:cNvPicPr/>
                                   </pic:nvPicPr>
                                   <pic:blipFill>
-                                    <a:blip r:embed="rId8">
+                                    <a:blip r:embed="rId5">
                                       <a:alphaModFix/>
                                     </a:blip>
                                     <a:stretch>
@@ -502,7 +502,7 @@
                         </w:rPr>
                         <w:t xml:space="preserve">: </w:t>
                       </w:r>
-                      <w:hyperlink r:id="rId9" w:history="1">
+                      <w:hyperlink r:id="rId8" w:history="1">
                         <w:r>
                           <w:rPr>
                             <w:rStyle w:val="Hyperlink"/>
@@ -538,7 +538,7 @@
                         </w:rPr>
                         <w:t xml:space="preserve"> </w:t>
                       </w:r>
-                      <w:hyperlink r:id="rId10" w:history="1">
+                      <w:hyperlink r:id="rId9" w:history="1">
                         <w:r>
                           <w:rPr>
                             <w:rStyle w:val="Hyperlink"/>
@@ -600,7 +600,7 @@
                     <pic:cNvPicPr/>
                   </pic:nvPicPr>
                   <pic:blipFill>
-                    <a:blip r:embed="rId11" cstate="print"/>
+                    <a:blip r:embed="rId10" cstate="print"/>
                     <a:stretch>
                       <a:fillRect/>
                     </a:stretch>
@@ -924,7 +924,7 @@
         </w:rPr>
         <w:t> </w:t>
       </w:r>
-      <w:hyperlink r:id="rId12" w:tgtFrame="_new" w:history="1">
+      <w:hyperlink r:id="rId11" w:tgtFrame="_new" w:history="1">
         <w:r>
           <w:rPr>
             <w:rStyle w:val="Hyperlink"/>
@@ -1309,23 +1309,55 @@
           <w:sz w:val="20"/>
           <w:szCs w:val="20"/>
         </w:rPr>
-        <w:t xml:space="preserve"> and/or</w:t>
-      </w:r>
-      <w:r>
-        <w:rPr>
-          <w:color w:val="000000"/>
-          <w:sz w:val="20"/>
-          <w:szCs w:val="20"/>
-        </w:rPr>
-        <w:t xml:space="preserve"> Network Science</w:t>
-      </w:r>
-      <w:r>
-        <w:rPr>
-          <w:color w:val="000000"/>
-          <w:sz w:val="20"/>
-          <w:szCs w:val="20"/>
-        </w:rPr>
-        <w:t xml:space="preserve"> (e.g., graph theory).</w:t>
+        <w:t xml:space="preserve">, </w:t>
+      </w:r>
+      <w:r>
+        <w:rPr>
+          <w:color w:val="000000"/>
+          <w:sz w:val="20"/>
+          <w:szCs w:val="20"/>
+        </w:rPr>
+        <w:t>Network Science</w:t>
+      </w:r>
+      <w:r>
+        <w:rPr>
+          <w:color w:val="000000"/>
+          <w:sz w:val="20"/>
+          <w:szCs w:val="20"/>
+        </w:rPr>
+        <w:t xml:space="preserve"> (e.g., graph theory)</w:t>
+      </w:r>
+      <w:r>
+        <w:rPr>
+          <w:color w:val="000000"/>
+          <w:sz w:val="20"/>
+          <w:szCs w:val="20"/>
+        </w:rPr>
+        <w:t xml:space="preserve">, </w:t>
+      </w:r>
+      <w:r>
+        <w:rPr>
+          <w:color w:val="000000"/>
+          <w:sz w:val="20"/>
+          <w:szCs w:val="20"/>
+        </w:rPr>
+        <w:t>and/or</w:t>
+      </w:r>
+      <w:r>
+        <w:rPr>
+          <w:color w:val="000000"/>
+          <w:sz w:val="20"/>
+          <w:szCs w:val="20"/>
+        </w:rPr>
+        <w:t xml:space="preserve"> Control Theory</w:t>
+      </w:r>
+      <w:r>
+        <w:rPr>
+          <w:color w:val="000000"/>
+          <w:sz w:val="20"/>
+          <w:szCs w:val="20"/>
+        </w:rPr>
+        <w:t>.</w:t>
       </w:r>
     </w:p>
     <w:p>

</xml_diff>